<commit_message>
fixed loop on Active Customers
</commit_message>
<xml_diff>
--- a/Early Project Report.docx
+++ b/Early Project Report.docx
@@ -84,15 +84,7 @@
         </w:numPr>
       </w:pPr>
       <w:r>
-        <w:t xml:space="preserve">Customers: No </w:t>
-      </w:r>
-      <w:proofErr w:type="gramStart"/>
-      <w:r>
-        <w:t>two customer</w:t>
-      </w:r>
-      <w:proofErr w:type="gramEnd"/>
-      <w:r>
-        <w:t xml:space="preserve"> usernames can be the same </w:t>
+        <w:t xml:space="preserve">Customers: No two customer usernames can be the same </w:t>
       </w:r>
       <w:r>
         <w:sym w:font="Wingdings" w:char="F0E0"/>
@@ -116,23 +108,7 @@
         </w:numPr>
       </w:pPr>
       <w:r>
-        <w:t xml:space="preserve">Accounts: No two customers can have the same </w:t>
-      </w:r>
-      <w:proofErr w:type="spellStart"/>
-      <w:r>
-        <w:t>id_Num</w:t>
-      </w:r>
-      <w:proofErr w:type="spellEnd"/>
-      <w:r>
-        <w:t xml:space="preserve">. Check new </w:t>
-      </w:r>
-      <w:proofErr w:type="spellStart"/>
-      <w:r>
-        <w:t>id_Num</w:t>
-      </w:r>
-      <w:proofErr w:type="spellEnd"/>
-      <w:r>
-        <w:t xml:space="preserve"> against all others to make sure it is unique before issuing to customer</w:t>
+        <w:t>Accounts: No two customers can have the same id_Num. Check new id_Num against all others to make sure it is unique before issuing to customer</w:t>
       </w:r>
       <w:r>
         <w:t>.</w:t>
@@ -195,15 +171,7 @@
         <w:t>Account: Must have initial deposit of $1000 when opening a market account. If no initial deposit, don't let the customer open a market account</w:t>
       </w:r>
       <w:r>
-        <w:t>. (</w:t>
-      </w:r>
-      <w:proofErr w:type="gramStart"/>
-      <w:r>
-        <w:t>handled</w:t>
-      </w:r>
-      <w:proofErr w:type="gramEnd"/>
-      <w:r>
-        <w:t xml:space="preserve"> by program).</w:t>
+        <w:t>. (handled by program).</w:t>
       </w:r>
     </w:p>
     <w:p>
@@ -236,23 +204,7 @@
         </w:numPr>
       </w:pPr>
       <w:r>
-        <w:t xml:space="preserve">Transactions: Every transaction must have a valid </w:t>
-      </w:r>
-      <w:proofErr w:type="spellStart"/>
-      <w:r>
-        <w:t>id_Num</w:t>
-      </w:r>
-      <w:proofErr w:type="spellEnd"/>
-      <w:r>
-        <w:t xml:space="preserve"> associated with it. Make sure the </w:t>
-      </w:r>
-      <w:proofErr w:type="spellStart"/>
-      <w:r>
-        <w:t>id_Num</w:t>
-      </w:r>
-      <w:proofErr w:type="spellEnd"/>
-      <w:r>
-        <w:t xml:space="preserve"> exist</w:t>
+        <w:t>Transactions: Every transaction must have a valid id_Num associated with it. Make sure the id_Num exist</w:t>
       </w:r>
       <w:r>
         <w:t>s before making the transaction (handled by program).</w:t>
@@ -267,15 +219,7 @@
         </w:numPr>
       </w:pPr>
       <w:r>
-        <w:t xml:space="preserve">Stocks: Closing and Current Price of stocks can’t be below 0. When adding new stock to the system </w:t>
-      </w:r>
-      <w:proofErr w:type="gramStart"/>
-      <w:r>
-        <w:t>make</w:t>
-      </w:r>
-      <w:proofErr w:type="gramEnd"/>
-      <w:r>
-        <w:t xml:space="preserve"> sure they are not below 0.</w:t>
+        <w:t>Stocks: Closing and Current Price of stocks can’t be below 0. When adding new stock to the system make sure they are not below 0.</w:t>
       </w:r>
       <w:r>
         <w:t xml:space="preserve"> If they are, don’t let them be added to the system</w:t>
@@ -288,15 +232,7 @@
     <w:p/>
     <w:p>
       <w:r>
-        <w:t xml:space="preserve">CREATE TABLE Customer (username </w:t>
-      </w:r>
-      <w:proofErr w:type="gramStart"/>
-      <w:r>
-        <w:t>CHAR(</w:t>
-      </w:r>
-      <w:proofErr w:type="gramEnd"/>
-      <w:r>
-        <w:t xml:space="preserve">10), password CHAR(10), name CHAR(20), </w:t>
+        <w:t xml:space="preserve">CREATE TABLE Customer (username CHAR(10), password CHAR(10), name CHAR(20), </w:t>
       </w:r>
       <w:r>
         <w:t xml:space="preserve">address CHAR(30), </w:t>
@@ -305,407 +241,129 @@
         <w:t>state CHAR(15</w:t>
       </w:r>
       <w:r>
-        <w:t xml:space="preserve">), </w:t>
-      </w:r>
-      <w:proofErr w:type="spellStart"/>
-      <w:r>
-        <w:t>phoneNum</w:t>
-      </w:r>
-      <w:proofErr w:type="spellEnd"/>
+        <w:t xml:space="preserve">), phoneNum </w:t>
+      </w:r>
+      <w:r>
+        <w:t>CHAR(15</w:t>
+      </w:r>
+      <w:r>
+        <w:t>)</w:t>
+      </w:r>
+      <w:r>
+        <w:t xml:space="preserve">, email CHAR(30), tax_ID INTEGER, ssn </w:t>
+      </w:r>
+      <w:r>
+        <w:t>CHAR(15</w:t>
+      </w:r>
+      <w:r>
+        <w:t>)</w:t>
+      </w:r>
+      <w:r>
+        <w:t>,</w:t>
+      </w:r>
       <w:r>
         <w:t xml:space="preserve"> </w:t>
       </w:r>
       <w:r>
-        <w:t>CHAR(15</w:t>
-      </w:r>
-      <w:r>
-        <w:t>)</w:t>
-      </w:r>
-      <w:r>
-        <w:t xml:space="preserve">, email CHAR(30), </w:t>
-      </w:r>
-      <w:proofErr w:type="spellStart"/>
-      <w:r>
-        <w:t>tax_ID</w:t>
-      </w:r>
-      <w:proofErr w:type="spellEnd"/>
-      <w:r>
-        <w:t xml:space="preserve"> INTEGER, </w:t>
-      </w:r>
-      <w:proofErr w:type="spellStart"/>
-      <w:r>
-        <w:t>ssn</w:t>
-      </w:r>
-      <w:proofErr w:type="spellEnd"/>
+        <w:t>account_ID INTEGER</w:t>
+      </w:r>
+      <w:r>
+        <w:t>,</w:t>
+      </w:r>
       <w:r>
         <w:t xml:space="preserve"> </w:t>
       </w:r>
       <w:r>
-        <w:t>CHAR(15</w:t>
-      </w:r>
-      <w:r>
-        <w:t>)</w:t>
-      </w:r>
-      <w:r>
-        <w:t>,</w:t>
+        <w:t xml:space="preserve">isAdmin CHAR(1), </w:t>
+      </w:r>
+      <w:r>
+        <w:t>PRIMARY KEY (tax_ID));</w:t>
+      </w:r>
+    </w:p>
+    <w:p/>
+    <w:p>
+      <w:r>
+        <w:t>CREATE TABLE Actors (actor_ID CHAR(3), current_Price REAL, name CHAR(20), dob CHAR(20), movie_Title CHAR(30), role CHAR(10), year INTEGER, contract REAL, PRIMARY KEY (actor_ID));</w:t>
+      </w:r>
+    </w:p>
+    <w:p/>
+    <w:p>
+      <w:r>
+        <w:t xml:space="preserve">CREATE TABLE Stock (tax_ID INTEGER, shares </w:t>
+      </w:r>
+      <w:r>
+        <w:t>REAL</w:t>
+      </w:r>
+      <w:bookmarkStart w:id="0" w:name="_GoBack"/>
+      <w:bookmarkEnd w:id="0"/>
+      <w:r>
+        <w:t>, actor_ID CHAR(3), FOREIGN KEY (actor_ID) REFERENCES Actors, FOREIGN KEY (tax_ID) REFERENCES Customer);</w:t>
+      </w:r>
+    </w:p>
+    <w:p/>
+    <w:p>
+      <w:r>
+        <w:t>CREATE TABLE Market (tax_ID INTEGER, account_ID INTEGER, balance REAL,</w:t>
+      </w:r>
+      <w:r>
+        <w:t xml:space="preserve"> earnings REAL,</w:t>
       </w:r>
       <w:r>
         <w:t xml:space="preserve"> </w:t>
       </w:r>
-      <w:proofErr w:type="spellStart"/>
-      <w:r>
-        <w:t>account_ID</w:t>
-      </w:r>
-      <w:proofErr w:type="spellEnd"/>
-      <w:r>
-        <w:t xml:space="preserve"> INTEGER</w:t>
-      </w:r>
-      <w:r>
-        <w:t>,</w:t>
-      </w:r>
-      <w:r>
-        <w:t xml:space="preserve"> </w:t>
-      </w:r>
-      <w:proofErr w:type="spellStart"/>
-      <w:r>
-        <w:t>isAdmin</w:t>
-      </w:r>
-      <w:proofErr w:type="spellEnd"/>
-      <w:r>
-        <w:t xml:space="preserve"> CHAR(1), </w:t>
-      </w:r>
-      <w:r>
-        <w:t>PRIMARY KEY (</w:t>
-      </w:r>
-      <w:proofErr w:type="spellStart"/>
-      <w:r>
-        <w:t>tax_ID</w:t>
-      </w:r>
-      <w:proofErr w:type="spellEnd"/>
-      <w:r>
-        <w:t>));</w:t>
+      <w:r>
+        <w:t xml:space="preserve"> startingMonthBalance REAL, </w:t>
+      </w:r>
+      <w:r>
+        <w:t>PRIMARY</w:t>
+      </w:r>
+      <w:r>
+        <w:t xml:space="preserve"> KEY (tax_ID), </w:t>
+      </w:r>
+      <w:r>
+        <w:t>FOREIGN KEY (tax_ID) REFERENCES Customer</w:t>
+      </w:r>
+      <w:r>
+        <w:t>);</w:t>
       </w:r>
     </w:p>
     <w:p/>
     <w:p>
       <w:r>
-        <w:t>CREATE TABLE Actors (</w:t>
-      </w:r>
-      <w:proofErr w:type="spellStart"/>
-      <w:r>
-        <w:t>actor_ID</w:t>
-      </w:r>
-      <w:proofErr w:type="spellEnd"/>
-      <w:r>
-        <w:t xml:space="preserve"> </w:t>
-      </w:r>
-      <w:proofErr w:type="gramStart"/>
-      <w:r>
-        <w:t>CHAR(</w:t>
-      </w:r>
-      <w:proofErr w:type="gramEnd"/>
-      <w:r>
-        <w:t xml:space="preserve">3), </w:t>
-      </w:r>
-      <w:proofErr w:type="spellStart"/>
-      <w:r>
-        <w:t>current_Price</w:t>
-      </w:r>
-      <w:proofErr w:type="spellEnd"/>
-      <w:r>
-        <w:t xml:space="preserve"> REAL, name CHAR(20), dob CHAR(20), </w:t>
-      </w:r>
-      <w:proofErr w:type="spellStart"/>
-      <w:r>
-        <w:t>movie_Title</w:t>
-      </w:r>
-      <w:proofErr w:type="spellEnd"/>
-      <w:r>
-        <w:t xml:space="preserve"> CHAR(30), role CHAR(10), year INTEGER, contract REAL, PRIMARY KEY (</w:t>
-      </w:r>
-      <w:proofErr w:type="spellStart"/>
-      <w:r>
-        <w:t>actor_ID</w:t>
-      </w:r>
-      <w:proofErr w:type="spellEnd"/>
-      <w:r>
-        <w:t>));</w:t>
+        <w:t>CREATE TABLE dailyBalance(tax_ID INTEGER, month INTEGER, day INTEGER, year INTEGER, balance REAL, daysAtBalance INTEGER, FOREIGN KEY (tax_ID) REFERENCES Customer);</w:t>
       </w:r>
     </w:p>
     <w:p/>
     <w:p>
       <w:r>
-        <w:t>CREATE TABLE Stock (</w:t>
-      </w:r>
-      <w:proofErr w:type="spellStart"/>
-      <w:r>
-        <w:t>tax_ID</w:t>
-      </w:r>
-      <w:proofErr w:type="spellEnd"/>
-      <w:r>
-        <w:t xml:space="preserve"> INTEGER, shares INTEGER, </w:t>
-      </w:r>
-      <w:proofErr w:type="spellStart"/>
-      <w:r>
-        <w:t>actor_ID</w:t>
-      </w:r>
-      <w:proofErr w:type="spellEnd"/>
-      <w:r>
-        <w:t xml:space="preserve"> </w:t>
-      </w:r>
-      <w:proofErr w:type="gramStart"/>
-      <w:r>
-        <w:t>CHAR(</w:t>
-      </w:r>
-      <w:proofErr w:type="gramEnd"/>
-      <w:r>
-        <w:t>3), FOREIGN KEY (</w:t>
-      </w:r>
-      <w:proofErr w:type="spellStart"/>
-      <w:r>
-        <w:t>actor_ID</w:t>
-      </w:r>
-      <w:proofErr w:type="spellEnd"/>
-      <w:r>
-        <w:t>) REFERENCES Actors, FOREIGN KEY (</w:t>
-      </w:r>
-      <w:proofErr w:type="spellStart"/>
-      <w:r>
-        <w:t>tax_ID</w:t>
-      </w:r>
-      <w:proofErr w:type="spellEnd"/>
-      <w:r>
-        <w:t>) REFERENCES Customer);</w:t>
+        <w:t>CREATE TABLE Market_Transactio</w:t>
+      </w:r>
+      <w:r>
+        <w:t>n ( tax_ID INTEGER, month INTEGER, day INTEGER, year INTEGER</w:t>
+      </w:r>
+      <w:r>
+        <w:t>, amount REAL, description CHAR(100));</w:t>
       </w:r>
     </w:p>
     <w:p/>
     <w:p>
       <w:r>
-        <w:t>CREATE TABLE Market (</w:t>
-      </w:r>
-      <w:proofErr w:type="spellStart"/>
-      <w:r>
-        <w:t>tax_ID</w:t>
-      </w:r>
-      <w:proofErr w:type="spellEnd"/>
-      <w:r>
-        <w:t xml:space="preserve"> INTEGER, </w:t>
-      </w:r>
-      <w:proofErr w:type="spellStart"/>
-      <w:r>
-        <w:t>account_ID</w:t>
-      </w:r>
-      <w:proofErr w:type="spellEnd"/>
-      <w:r>
-        <w:t xml:space="preserve"> INTEGER, balance REAL,</w:t>
-      </w:r>
-      <w:r>
-        <w:t xml:space="preserve"> earnings REAL</w:t>
-      </w:r>
-      <w:proofErr w:type="gramStart"/>
-      <w:r>
-        <w:t>,</w:t>
-      </w:r>
-      <w:r>
-        <w:t xml:space="preserve"> </w:t>
-      </w:r>
-      <w:r>
-        <w:t xml:space="preserve"> </w:t>
-      </w:r>
-      <w:proofErr w:type="spellStart"/>
-      <w:r>
-        <w:t>startingMonthBalance</w:t>
-      </w:r>
-      <w:proofErr w:type="spellEnd"/>
-      <w:proofErr w:type="gramEnd"/>
-      <w:r>
-        <w:t xml:space="preserve"> REAL, </w:t>
-      </w:r>
-      <w:r>
-        <w:t>PRIMARY</w:t>
-      </w:r>
-      <w:r>
-        <w:t xml:space="preserve"> KEY (</w:t>
-      </w:r>
-      <w:proofErr w:type="spellStart"/>
-      <w:r>
-        <w:t>tax_ID</w:t>
-      </w:r>
-      <w:proofErr w:type="spellEnd"/>
-      <w:r>
-        <w:t xml:space="preserve">), </w:t>
-      </w:r>
-      <w:r>
-        <w:t>FOREIGN KEY (</w:t>
-      </w:r>
-      <w:proofErr w:type="spellStart"/>
-      <w:r>
-        <w:t>tax_ID</w:t>
-      </w:r>
-      <w:proofErr w:type="spellEnd"/>
-      <w:r>
-        <w:t>) REFERENCES Customer</w:t>
-      </w:r>
-      <w:r>
-        <w:t>);</w:t>
+        <w:t xml:space="preserve">CREATE TABLE Stock_Transaction ( tax_ID INTEGER, </w:t>
+      </w:r>
+      <w:r>
+        <w:t>month INTEGER, day INTEGER, year INTEGER</w:t>
+      </w:r>
+      <w:r>
+        <w:t>, num_Shares REAL, stock_Price REAL , description CHAR(100));</w:t>
       </w:r>
     </w:p>
     <w:p/>
     <w:p>
       <w:r>
-        <w:t xml:space="preserve">CREATE TABLE </w:t>
-      </w:r>
-      <w:proofErr w:type="spellStart"/>
-      <w:proofErr w:type="gramStart"/>
-      <w:r>
-        <w:t>dailyBalance</w:t>
-      </w:r>
-      <w:proofErr w:type="spellEnd"/>
-      <w:r>
-        <w:t>(</w:t>
-      </w:r>
-      <w:proofErr w:type="spellStart"/>
-      <w:proofErr w:type="gramEnd"/>
-      <w:r>
-        <w:t>tax_ID</w:t>
-      </w:r>
-      <w:proofErr w:type="spellEnd"/>
-      <w:r>
-        <w:t xml:space="preserve"> INTEGER, month INTEGER, day INTEGER, </w:t>
-      </w:r>
-      <w:bookmarkStart w:id="0" w:name="_GoBack"/>
-      <w:r>
-        <w:t xml:space="preserve">year INTEGER, balance REAL, </w:t>
-      </w:r>
-      <w:proofErr w:type="spellStart"/>
-      <w:r>
-        <w:t>daysAtBalance</w:t>
-      </w:r>
-      <w:proofErr w:type="spellEnd"/>
-      <w:r>
-        <w:t xml:space="preserve"> INTEGER, FOREIGN KEY (</w:t>
-      </w:r>
-      <w:proofErr w:type="spellStart"/>
-      <w:r>
-        <w:t>tax_ID</w:t>
-      </w:r>
-      <w:proofErr w:type="spellEnd"/>
-      <w:r>
-        <w:t xml:space="preserve">) </w:t>
-      </w:r>
-      <w:bookmarkEnd w:id="0"/>
-      <w:r>
-        <w:t>REFERENCES Customer);</w:t>
-      </w:r>
-    </w:p>
-    <w:p/>
-    <w:p>
-      <w:r>
-        <w:t xml:space="preserve">CREATE TABLE </w:t>
-      </w:r>
-      <w:proofErr w:type="spellStart"/>
-      <w:r>
-        <w:t>Market_Transactio</w:t>
-      </w:r>
-      <w:r>
-        <w:t>n</w:t>
-      </w:r>
-      <w:proofErr w:type="spellEnd"/>
-      <w:r>
-        <w:t xml:space="preserve"> </w:t>
-      </w:r>
-      <w:proofErr w:type="gramStart"/>
-      <w:r>
-        <w:t xml:space="preserve">( </w:t>
-      </w:r>
-      <w:proofErr w:type="spellStart"/>
-      <w:r>
-        <w:t>tax</w:t>
-      </w:r>
-      <w:proofErr w:type="gramEnd"/>
-      <w:r>
-        <w:t>_ID</w:t>
-      </w:r>
-      <w:proofErr w:type="spellEnd"/>
-      <w:r>
-        <w:t xml:space="preserve"> INTEGER, month INTEGER, day INTEGER, year INTEGER</w:t>
-      </w:r>
-      <w:r>
-        <w:t>, amount REAL, description CHAR(100));</w:t>
-      </w:r>
-    </w:p>
-    <w:p/>
-    <w:p>
-      <w:r>
-        <w:t xml:space="preserve">CREATE TABLE </w:t>
-      </w:r>
-      <w:proofErr w:type="spellStart"/>
-      <w:r>
-        <w:t>Stock_Transaction</w:t>
-      </w:r>
-      <w:proofErr w:type="spellEnd"/>
-      <w:r>
-        <w:t xml:space="preserve"> </w:t>
-      </w:r>
-      <w:proofErr w:type="gramStart"/>
-      <w:r>
-        <w:t xml:space="preserve">( </w:t>
-      </w:r>
-      <w:proofErr w:type="spellStart"/>
-      <w:r>
-        <w:t>tax</w:t>
-      </w:r>
-      <w:proofErr w:type="gramEnd"/>
-      <w:r>
-        <w:t>_ID</w:t>
-      </w:r>
-      <w:proofErr w:type="spellEnd"/>
-      <w:r>
-        <w:t xml:space="preserve"> INTEGER, </w:t>
-      </w:r>
-      <w:r>
-        <w:t>month INTEGER, day INTEGER, year INTEGER</w:t>
-      </w:r>
-      <w:r>
-        <w:t xml:space="preserve">, </w:t>
-      </w:r>
-      <w:proofErr w:type="spellStart"/>
-      <w:r>
-        <w:t>num_Shares</w:t>
-      </w:r>
-      <w:proofErr w:type="spellEnd"/>
-      <w:r>
-        <w:t xml:space="preserve"> REAL, </w:t>
-      </w:r>
-      <w:proofErr w:type="spellStart"/>
-      <w:r>
-        <w:t>stock_Price</w:t>
-      </w:r>
-      <w:proofErr w:type="spellEnd"/>
-      <w:r>
-        <w:t xml:space="preserve"> REAL , description CHAR(100));</w:t>
-      </w:r>
-    </w:p>
-    <w:p/>
-    <w:p>
-      <w:r>
-        <w:t xml:space="preserve">CREATE TABLE </w:t>
-      </w:r>
-      <w:proofErr w:type="spellStart"/>
-      <w:proofErr w:type="gramStart"/>
-      <w:r>
-        <w:t>theD</w:t>
-      </w:r>
-      <w:r>
-        <w:t>ate</w:t>
-      </w:r>
-      <w:proofErr w:type="spellEnd"/>
-      <w:r>
-        <w:t>(</w:t>
-      </w:r>
-      <w:proofErr w:type="gramEnd"/>
-      <w:r>
-        <w:t>month INTEGER, day INTEGER, year INTEGER</w:t>
+        <w:t>CREATE TABLE theD</w:t>
+      </w:r>
+      <w:r>
+        <w:t>ate(month INTEGER, day INTEGER, year INTEGER</w:t>
       </w:r>
       <w:r>
         <w:t>);</w:t>
@@ -766,15 +424,7 @@
         <w:t xml:space="preserve"> A Login GUI </w:t>
       </w:r>
       <w:r>
-        <w:t xml:space="preserve">that has two check boxes, clicking the sign up box will send the user to enter more info to create an account. If a user is an administrator, he or she can click that button to enter to the </w:t>
-      </w:r>
-      <w:proofErr w:type="spellStart"/>
-      <w:r>
-        <w:t>AdminView</w:t>
-      </w:r>
-      <w:proofErr w:type="spellEnd"/>
-      <w:r>
-        <w:t xml:space="preserve"> interface.</w:t>
+        <w:t>that has two check boxes, clicking the sign up box will send the user to enter more info to create an account. If a user is an administrator, he or she can click that button to enter to the AdminView interface.</w:t>
       </w:r>
       <w:r>
         <w:t xml:space="preserve"> </w:t>
@@ -810,15 +460,7 @@
         <w:t xml:space="preserve">. </w:t>
       </w:r>
       <w:r>
-        <w:t xml:space="preserve">Within the </w:t>
-      </w:r>
-      <w:proofErr w:type="spellStart"/>
-      <w:r>
-        <w:t>AdminView</w:t>
-      </w:r>
-      <w:proofErr w:type="spellEnd"/>
-      <w:r>
-        <w:t xml:space="preserve">, one can add interest, generate monthly statement, list active customers, generate DTER, customer report, and delete transactions. We have a database class that contains </w:t>
+        <w:t xml:space="preserve">Within the AdminView, one can add interest, generate monthly statement, list active customers, generate DTER, customer report, and delete transactions. We have a database class that contains </w:t>
       </w:r>
       <w:r>
         <w:t>the corresponding queri</w:t>
@@ -878,54 +520,20 @@
     <w:p/>
     <w:p/>
     <w:p>
-      <w:proofErr w:type="gramStart"/>
       <w:r>
         <w:t>ins</w:t>
       </w:r>
       <w:r>
-        <w:t>ert</w:t>
-      </w:r>
-      <w:proofErr w:type="gramEnd"/>
-      <w:r>
-        <w:t xml:space="preserve"> into Customer values('</w:t>
-      </w:r>
-      <w:proofErr w:type="spellStart"/>
-      <w:r>
-        <w:t>scott</w:t>
-      </w:r>
-      <w:proofErr w:type="spellEnd"/>
+        <w:t>ert into Customer values('scott', 'sb</w:t>
+      </w:r>
       <w:r>
         <w:t>', '</w:t>
       </w:r>
-      <w:proofErr w:type="spellStart"/>
-      <w:r>
-        <w:t>sb</w:t>
-      </w:r>
-      <w:proofErr w:type="spellEnd"/>
-      <w:r>
-        <w:t>', '</w:t>
-      </w:r>
       <w:r>
         <w:t>Scott Bishop',</w:t>
       </w:r>
       <w:r>
-        <w:t xml:space="preserve"> '6632 </w:t>
-      </w:r>
-      <w:proofErr w:type="spellStart"/>
-      <w:r>
-        <w:t>Sabado</w:t>
-      </w:r>
-      <w:proofErr w:type="spellEnd"/>
-      <w:r>
-        <w:t xml:space="preserve"> </w:t>
-      </w:r>
-      <w:proofErr w:type="spellStart"/>
-      <w:r>
-        <w:t>Tarde</w:t>
-      </w:r>
-      <w:proofErr w:type="spellEnd"/>
-      <w:r>
-        <w:t>',</w:t>
+        <w:t xml:space="preserve"> '6632 Sabado Tarde',</w:t>
       </w:r>
       <w:r>
         <w:t xml:space="preserve"> 'CA', </w:t>
@@ -957,32 +565,11 @@
     </w:p>
     <w:p/>
     <w:p>
-      <w:proofErr w:type="gramStart"/>
-      <w:r>
-        <w:t>insert</w:t>
-      </w:r>
-      <w:proofErr w:type="gramEnd"/>
-      <w:r>
-        <w:t xml:space="preserve"> into Customer values('</w:t>
-      </w:r>
-      <w:proofErr w:type="spellStart"/>
-      <w:r>
-        <w:t>andrew</w:t>
-      </w:r>
-      <w:proofErr w:type="spellEnd"/>
-      <w:r>
-        <w:t>', 'at', 'Andrew Thomas',</w:t>
-      </w:r>
-      <w:r>
-        <w:t xml:space="preserve"> '6688 </w:t>
-      </w:r>
-      <w:proofErr w:type="spellStart"/>
-      <w:r>
-        <w:t>sabado</w:t>
-      </w:r>
-      <w:proofErr w:type="spellEnd"/>
-      <w:r>
-        <w:t>',</w:t>
+      <w:r>
+        <w:t>insert into Customer values('andrew', 'at', 'Andrew Thomas',</w:t>
+      </w:r>
+      <w:r>
+        <w:t xml:space="preserve"> '6688 sabado',</w:t>
       </w:r>
       <w:r>
         <w:t xml:space="preserve"> 'CA', </w:t>
@@ -1002,13 +589,8 @@
     </w:p>
     <w:p/>
     <w:p>
-      <w:proofErr w:type="gramStart"/>
-      <w:r>
-        <w:t>insert</w:t>
-      </w:r>
-      <w:proofErr w:type="gramEnd"/>
-      <w:r>
-        <w:t xml:space="preserve"> into Market values (7777,012,10000</w:t>
+      <w:r>
+        <w:t>insert into Market values (7777,012,10000</w:t>
       </w:r>
       <w:r>
         <w:t>, 0</w:t>
@@ -1019,13 +601,8 @@
     </w:p>
     <w:p/>
     <w:p>
-      <w:proofErr w:type="gramStart"/>
-      <w:r>
-        <w:t>insert</w:t>
-      </w:r>
-      <w:proofErr w:type="gramEnd"/>
-      <w:r>
-        <w:t xml:space="preserve"> into Market values (</w:t>
+      <w:r>
+        <w:t>insert into Market values (</w:t>
       </w:r>
       <w:r>
         <w:t>1111</w:t>
@@ -1042,21 +619,8 @@
     </w:p>
     <w:p/>
     <w:p>
-      <w:proofErr w:type="gramStart"/>
-      <w:r>
-        <w:t>insert</w:t>
-      </w:r>
-      <w:proofErr w:type="gramEnd"/>
-      <w:r>
-        <w:t xml:space="preserve"> into Actors values ('SMD', 71.00, 'Michael Douglas', '234 </w:t>
-      </w:r>
-      <w:proofErr w:type="spellStart"/>
-      <w:r>
-        <w:t>septemp</w:t>
-      </w:r>
-      <w:proofErr w:type="spellEnd"/>
-      <w:r>
-        <w:t>', 'swag', 'actor', 1999, 50000);</w:t>
+      <w:r>
+        <w:t>insert into Actors values ('SMD', 71.00, 'Michael Douglas', '234 septemp', 'swag', 'actor', 1999, 50000);</w:t>
       </w:r>
     </w:p>
     <w:sectPr>

</xml_diff>